<commit_message>
Web VI lab 2
</commit_message>
<xml_diff>
--- a/Web VI/Labs/L02/H60L02EFReview.docx
+++ b/Web VI/Labs/L02/H60L02EFReview.docx
@@ -1,6 +1,6 @@
 
 <file path=word/document.xml><?xml version="1.0" encoding="utf-8"?>
-<w:document xmlns:wpc="http://schemas.microsoft.com/office/word/2010/wordprocessingCanvas" xmlns:cx="http://schemas.microsoft.com/office/drawing/2014/chartex" xmlns:cx1="http://schemas.microsoft.com/office/drawing/2015/9/8/chartex" xmlns:cx2="http://schemas.microsoft.com/office/drawing/2015/10/21/chartex" xmlns:cx3="http://schemas.microsoft.com/office/drawing/2016/5/9/chartex" xmlns:cx4="http://schemas.microsoft.com/office/drawing/2016/5/10/chartex" xmlns:cx5="http://schemas.microsoft.com/office/drawing/2016/5/11/chartex" xmlns:cx6="http://schemas.microsoft.com/office/drawing/2016/5/12/chartex" xmlns:cx7="http://schemas.microsoft.com/office/drawing/2016/5/13/chartex" xmlns:cx8="http://schemas.microsoft.com/office/drawing/2016/5/14/chartex" xmlns:mc="http://schemas.openxmlformats.org/markup-compatibility/2006" xmlns:aink="http://schemas.microsoft.com/office/drawing/2016/ink" xmlns:am3d="http://schemas.microsoft.com/office/drawing/2017/model3d" xmlns:o="urn:schemas-microsoft-com:office:office" xmlns:oel="http://schemas.microsoft.com/office/2019/extlst" xmlns:r="http://schemas.openxmlformats.org/officeDocument/2006/relationships" xmlns:m="http://schemas.openxmlformats.org/officeDocument/2006/math" xmlns:v="urn:schemas-microsoft-com:vml" xmlns:wp14="http://schemas.microsoft.com/office/word/2010/wordprocessingDrawing" xmlns:wp="http://schemas.openxmlformats.org/drawingml/2006/wordprocessingDrawing" xmlns:w10="urn:schemas-microsoft-com:office:word" xmlns:w="http://schemas.openxmlformats.org/wordprocessingml/2006/main" xmlns:w14="http://schemas.microsoft.com/office/word/2010/wordml" xmlns:w15="http://schemas.microsoft.com/office/word/2012/wordml" xmlns:w16cex="http://schemas.microsoft.com/office/word/2018/wordml/cex" xmlns:w16cid="http://schemas.microsoft.com/office/word/2016/wordml/cid" xmlns:w16="http://schemas.microsoft.com/office/word/2018/wordml" xmlns:w16sdtdh="http://schemas.microsoft.com/office/word/2020/wordml/sdtdatahash" xmlns:w16se="http://schemas.microsoft.com/office/word/2015/wordml/symex" xmlns:wpg="http://schemas.microsoft.com/office/word/2010/wordprocessingGroup" xmlns:wpi="http://schemas.microsoft.com/office/word/2010/wordprocessingInk" xmlns:wne="http://schemas.microsoft.com/office/word/2006/wordml" xmlns:wps="http://schemas.microsoft.com/office/word/2010/wordprocessingShape" mc:Ignorable="w14 w15 w16se w16cid w16 w16cex w16sdtdh wp14">
+<w:document xmlns:wpc="http://schemas.microsoft.com/office/word/2010/wordprocessingCanvas" xmlns:cx="http://schemas.microsoft.com/office/drawing/2014/chartex" xmlns:cx1="http://schemas.microsoft.com/office/drawing/2015/9/8/chartex" xmlns:cx2="http://schemas.microsoft.com/office/drawing/2015/10/21/chartex" xmlns:cx3="http://schemas.microsoft.com/office/drawing/2016/5/9/chartex" xmlns:cx4="http://schemas.microsoft.com/office/drawing/2016/5/10/chartex" xmlns:cx5="http://schemas.microsoft.com/office/drawing/2016/5/11/chartex" xmlns:cx6="http://schemas.microsoft.com/office/drawing/2016/5/12/chartex" xmlns:cx7="http://schemas.microsoft.com/office/drawing/2016/5/13/chartex" xmlns:cx8="http://schemas.microsoft.com/office/drawing/2016/5/14/chartex" xmlns:mc="http://schemas.openxmlformats.org/markup-compatibility/2006" xmlns:aink="http://schemas.microsoft.com/office/drawing/2016/ink" xmlns:am3d="http://schemas.microsoft.com/office/drawing/2017/model3d" xmlns:o="urn:schemas-microsoft-com:office:office" xmlns:oel="http://schemas.microsoft.com/office/2019/extlst" xmlns:r="http://schemas.openxmlformats.org/officeDocument/2006/relationships" xmlns:m="http://schemas.openxmlformats.org/officeDocument/2006/math" xmlns:v="urn:schemas-microsoft-com:vml" xmlns:wp14="http://schemas.microsoft.com/office/word/2010/wordprocessingDrawing" xmlns:wp="http://schemas.openxmlformats.org/drawingml/2006/wordprocessingDrawing" xmlns:w10="urn:schemas-microsoft-com:office:word" xmlns:w="http://schemas.openxmlformats.org/wordprocessingml/2006/main" xmlns:w14="http://schemas.microsoft.com/office/word/2010/wordml" xmlns:w15="http://schemas.microsoft.com/office/word/2012/wordml" xmlns:w16cex="http://schemas.microsoft.com/office/word/2018/wordml/cex" xmlns:w16cid="http://schemas.microsoft.com/office/word/2016/wordml/cid" xmlns:w16="http://schemas.microsoft.com/office/word/2018/wordml" xmlns:w16du="http://schemas.microsoft.com/office/word/2023/wordml/word16du" xmlns:w16sdtdh="http://schemas.microsoft.com/office/word/2020/wordml/sdtdatahash" xmlns:w16se="http://schemas.microsoft.com/office/word/2015/wordml/symex" xmlns:wpg="http://schemas.microsoft.com/office/word/2010/wordprocessingGroup" xmlns:wpi="http://schemas.microsoft.com/office/word/2010/wordprocessingInk" xmlns:wne="http://schemas.microsoft.com/office/word/2006/wordml" xmlns:wps="http://schemas.microsoft.com/office/word/2010/wordprocessingShape" mc:Ignorable="w14 w15 w16se w16cid w16 w16cex w16sdtdh w16du wp14">
   <w:body>
     <w:p>
       <w:pPr>
@@ -427,16 +427,8 @@
         <w:rPr>
           <w:rFonts w:asciiTheme="minorHAnsi" w:hAnsiTheme="minorHAnsi" w:cstheme="minorHAnsi"/>
         </w:rPr>
-        <w:t xml:space="preserve">Use Data First Entity Framework to connect to an existing </w:t>
-      </w:r>
-      <w:proofErr w:type="gramStart"/>
-      <w:r>
-        <w:rPr>
-          <w:rFonts w:asciiTheme="minorHAnsi" w:hAnsiTheme="minorHAnsi" w:cstheme="minorHAnsi"/>
-        </w:rPr>
-        <w:t>database</w:t>
-      </w:r>
-      <w:proofErr w:type="gramEnd"/>
+        <w:t>Use Data First Entity Framework to connect to an existing database</w:t>
+      </w:r>
     </w:p>
     <w:p>
       <w:pPr>
@@ -449,16 +441,8 @@
         <w:rPr>
           <w:rFonts w:asciiTheme="minorHAnsi" w:hAnsiTheme="minorHAnsi" w:cstheme="minorHAnsi"/>
         </w:rPr>
-        <w:t xml:space="preserve">Use LINQ to query a </w:t>
-      </w:r>
-      <w:proofErr w:type="gramStart"/>
-      <w:r>
-        <w:rPr>
-          <w:rFonts w:asciiTheme="minorHAnsi" w:hAnsiTheme="minorHAnsi" w:cstheme="minorHAnsi"/>
-        </w:rPr>
-        <w:t>database</w:t>
-      </w:r>
-      <w:proofErr w:type="gramEnd"/>
+        <w:t>Use LINQ to query a database</w:t>
+      </w:r>
       <w:r>
         <w:rPr>
           <w:rFonts w:asciiTheme="minorHAnsi" w:hAnsiTheme="minorHAnsi" w:cstheme="minorHAnsi"/>
@@ -477,16 +461,8 @@
         <w:rPr>
           <w:rFonts w:asciiTheme="minorHAnsi" w:hAnsiTheme="minorHAnsi" w:cstheme="minorHAnsi"/>
         </w:rPr>
-        <w:t xml:space="preserve">Use Code First Entity Framework to create a database from </w:t>
-      </w:r>
-      <w:proofErr w:type="gramStart"/>
-      <w:r>
-        <w:rPr>
-          <w:rFonts w:asciiTheme="minorHAnsi" w:hAnsiTheme="minorHAnsi" w:cstheme="minorHAnsi"/>
-        </w:rPr>
-        <w:t>classes</w:t>
-      </w:r>
-      <w:proofErr w:type="gramEnd"/>
+        <w:t>Use Code First Entity Framework to create a database from classes</w:t>
+      </w:r>
     </w:p>
     <w:p>
       <w:pPr>
@@ -1069,6 +1045,7 @@
           <w:rFonts w:asciiTheme="minorHAnsi" w:hAnsiTheme="minorHAnsi" w:cstheme="minorHAnsi"/>
           <w:noProof/>
         </w:rPr>
+        <w:lastRenderedPageBreak/>
         <w:drawing>
           <wp:inline distT="0" distB="0" distL="0" distR="0" wp14:anchorId="7ACB6E64" wp14:editId="45987B59">
             <wp:extent cx="5000625" cy="2658986"/>
@@ -1648,6 +1625,7 @@
         <w:rPr>
           <w:rFonts w:asciiTheme="minorHAnsi" w:hAnsiTheme="minorHAnsi" w:cstheme="minorHAnsi"/>
         </w:rPr>
+        <w:lastRenderedPageBreak/>
         <w:t xml:space="preserve">A query which lists all the </w:t>
       </w:r>
       <w:r>
@@ -1954,23 +1932,7 @@
           <w:rFonts w:asciiTheme="minorHAnsi" w:hAnsiTheme="minorHAnsi" w:cstheme="minorHAnsi"/>
           <w:highlight w:val="yellow"/>
         </w:rPr>
-        <w:t xml:space="preserve">, the last name, first name, </w:t>
-      </w:r>
-      <w:proofErr w:type="gramStart"/>
-      <w:r>
-        <w:rPr>
-          <w:rFonts w:asciiTheme="minorHAnsi" w:hAnsiTheme="minorHAnsi" w:cstheme="minorHAnsi"/>
-          <w:highlight w:val="yellow"/>
-        </w:rPr>
-        <w:t>city</w:t>
-      </w:r>
-      <w:proofErr w:type="gramEnd"/>
-      <w:r>
-        <w:rPr>
-          <w:rFonts w:asciiTheme="minorHAnsi" w:hAnsiTheme="minorHAnsi" w:cstheme="minorHAnsi"/>
-          <w:highlight w:val="yellow"/>
-        </w:rPr>
-        <w:t xml:space="preserve"> and pet for all users. Have the first and last name be displayed in one field. Only list the name and city once and then all the pets for that person. If there are no pets </w:t>
+        <w:t xml:space="preserve">, the last name, first name, city and pet for all users. Have the first and last name be displayed in one field. Only list the name and city once and then all the pets for that person. If there are no pets </w:t>
       </w:r>
       <w:r>
         <w:rPr>
@@ -2059,7 +2021,21 @@
             <w:rStyle w:val="Hyperlink"/>
             <w:rFonts w:asciiTheme="minorHAnsi" w:hAnsiTheme="minorHAnsi" w:cstheme="minorHAnsi"/>
           </w:rPr>
-          <w:t>here</w:t>
+          <w:t>her</w:t>
+        </w:r>
+        <w:r>
+          <w:rPr>
+            <w:rStyle w:val="Hyperlink"/>
+            <w:rFonts w:asciiTheme="minorHAnsi" w:hAnsiTheme="minorHAnsi" w:cstheme="minorHAnsi"/>
+          </w:rPr>
+          <w:t>H60_</w:t>
+        </w:r>
+        <w:r>
+          <w:rPr>
+            <w:rStyle w:val="Hyperlink"/>
+            <w:rFonts w:asciiTheme="minorHAnsi" w:hAnsiTheme="minorHAnsi" w:cstheme="minorHAnsi"/>
+          </w:rPr>
+          <w:t>e</w:t>
         </w:r>
       </w:hyperlink>
       <w:r>
@@ -2689,6 +2665,7 @@
         <w:rPr>
           <w:rFonts w:asciiTheme="minorHAnsi" w:hAnsiTheme="minorHAnsi" w:cstheme="minorHAnsi"/>
         </w:rPr>
+        <w:lastRenderedPageBreak/>
         <w:t>DBContext</w:t>
       </w:r>
       <w:proofErr w:type="spellEnd"/>
@@ -3409,16 +3386,8 @@
           <w:rFonts w:asciiTheme="minorHAnsi" w:hAnsiTheme="minorHAnsi" w:cstheme="minorHAnsi"/>
         </w:rPr>
         <w:br/>
-        <w:t xml:space="preserve">Add 5 Genres in total. Use a similar technique to add 12 Movies as </w:t>
-      </w:r>
-      <w:proofErr w:type="gramStart"/>
-      <w:r>
-        <w:rPr>
-          <w:rFonts w:asciiTheme="minorHAnsi" w:hAnsiTheme="minorHAnsi" w:cstheme="minorHAnsi"/>
-        </w:rPr>
-        <w:t>well</w:t>
-      </w:r>
-      <w:proofErr w:type="gramEnd"/>
+        <w:t>Add 5 Genres in total. Use a similar technique to add 12 Movies as well</w:t>
+      </w:r>
       <w:r>
         <w:rPr>
           <w:rFonts w:asciiTheme="minorHAnsi" w:hAnsiTheme="minorHAnsi" w:cstheme="minorHAnsi"/>
@@ -4495,25 +4464,7 @@
                 <w:sz w:val="20"/>
                 <w:lang w:val="en-CA" w:eastAsia="en-CA"/>
               </w:rPr>
-              <w:t xml:space="preserve">All people, </w:t>
-            </w:r>
-            <w:proofErr w:type="gramStart"/>
-            <w:r>
-              <w:rPr>
-                <w:rFonts w:ascii="Arial" w:hAnsi="Arial" w:cs="Arial"/>
-                <w:sz w:val="20"/>
-                <w:lang w:val="en-CA" w:eastAsia="en-CA"/>
-              </w:rPr>
-              <w:t>city</w:t>
-            </w:r>
-            <w:proofErr w:type="gramEnd"/>
-            <w:r>
-              <w:rPr>
-                <w:rFonts w:ascii="Arial" w:hAnsi="Arial" w:cs="Arial"/>
-                <w:sz w:val="20"/>
-                <w:lang w:val="en-CA" w:eastAsia="en-CA"/>
-              </w:rPr>
-              <w:t xml:space="preserve"> and pets </w:t>
+              <w:t xml:space="preserve">All people, city and pets </w:t>
             </w:r>
           </w:p>
         </w:tc>
@@ -5335,7 +5286,7 @@
 </file>
 
 <file path=word/endnotes.xml><?xml version="1.0" encoding="utf-8"?>
-<w:endnotes xmlns:wpc="http://schemas.microsoft.com/office/word/2010/wordprocessingCanvas" xmlns:cx="http://schemas.microsoft.com/office/drawing/2014/chartex" xmlns:cx1="http://schemas.microsoft.com/office/drawing/2015/9/8/chartex" xmlns:cx2="http://schemas.microsoft.com/office/drawing/2015/10/21/chartex" xmlns:cx3="http://schemas.microsoft.com/office/drawing/2016/5/9/chartex" xmlns:cx4="http://schemas.microsoft.com/office/drawing/2016/5/10/chartex" xmlns:cx5="http://schemas.microsoft.com/office/drawing/2016/5/11/chartex" xmlns:cx6="http://schemas.microsoft.com/office/drawing/2016/5/12/chartex" xmlns:cx7="http://schemas.microsoft.com/office/drawing/2016/5/13/chartex" xmlns:cx8="http://schemas.microsoft.com/office/drawing/2016/5/14/chartex" xmlns:mc="http://schemas.openxmlformats.org/markup-compatibility/2006" xmlns:aink="http://schemas.microsoft.com/office/drawing/2016/ink" xmlns:am3d="http://schemas.microsoft.com/office/drawing/2017/model3d" xmlns:o="urn:schemas-microsoft-com:office:office" xmlns:oel="http://schemas.microsoft.com/office/2019/extlst" xmlns:r="http://schemas.openxmlformats.org/officeDocument/2006/relationships" xmlns:m="http://schemas.openxmlformats.org/officeDocument/2006/math" xmlns:v="urn:schemas-microsoft-com:vml" xmlns:wp14="http://schemas.microsoft.com/office/word/2010/wordprocessingDrawing" xmlns:wp="http://schemas.openxmlformats.org/drawingml/2006/wordprocessingDrawing" xmlns:w10="urn:schemas-microsoft-com:office:word" xmlns:w="http://schemas.openxmlformats.org/wordprocessingml/2006/main" xmlns:w14="http://schemas.microsoft.com/office/word/2010/wordml" xmlns:w15="http://schemas.microsoft.com/office/word/2012/wordml" xmlns:w16cex="http://schemas.microsoft.com/office/word/2018/wordml/cex" xmlns:w16cid="http://schemas.microsoft.com/office/word/2016/wordml/cid" xmlns:w16="http://schemas.microsoft.com/office/word/2018/wordml" xmlns:w16sdtdh="http://schemas.microsoft.com/office/word/2020/wordml/sdtdatahash" xmlns:w16se="http://schemas.microsoft.com/office/word/2015/wordml/symex" xmlns:wpg="http://schemas.microsoft.com/office/word/2010/wordprocessingGroup" xmlns:wpi="http://schemas.microsoft.com/office/word/2010/wordprocessingInk" xmlns:wne="http://schemas.microsoft.com/office/word/2006/wordml" xmlns:wps="http://schemas.microsoft.com/office/word/2010/wordprocessingShape" mc:Ignorable="w14 w15 w16se w16cid w16 w16cex w16sdtdh wp14">
+<w:endnotes xmlns:wpc="http://schemas.microsoft.com/office/word/2010/wordprocessingCanvas" xmlns:cx="http://schemas.microsoft.com/office/drawing/2014/chartex" xmlns:cx1="http://schemas.microsoft.com/office/drawing/2015/9/8/chartex" xmlns:cx2="http://schemas.microsoft.com/office/drawing/2015/10/21/chartex" xmlns:cx3="http://schemas.microsoft.com/office/drawing/2016/5/9/chartex" xmlns:cx4="http://schemas.microsoft.com/office/drawing/2016/5/10/chartex" xmlns:cx5="http://schemas.microsoft.com/office/drawing/2016/5/11/chartex" xmlns:cx6="http://schemas.microsoft.com/office/drawing/2016/5/12/chartex" xmlns:cx7="http://schemas.microsoft.com/office/drawing/2016/5/13/chartex" xmlns:cx8="http://schemas.microsoft.com/office/drawing/2016/5/14/chartex" xmlns:mc="http://schemas.openxmlformats.org/markup-compatibility/2006" xmlns:aink="http://schemas.microsoft.com/office/drawing/2016/ink" xmlns:am3d="http://schemas.microsoft.com/office/drawing/2017/model3d" xmlns:o="urn:schemas-microsoft-com:office:office" xmlns:oel="http://schemas.microsoft.com/office/2019/extlst" xmlns:r="http://schemas.openxmlformats.org/officeDocument/2006/relationships" xmlns:m="http://schemas.openxmlformats.org/officeDocument/2006/math" xmlns:v="urn:schemas-microsoft-com:vml" xmlns:wp14="http://schemas.microsoft.com/office/word/2010/wordprocessingDrawing" xmlns:wp="http://schemas.openxmlformats.org/drawingml/2006/wordprocessingDrawing" xmlns:w10="urn:schemas-microsoft-com:office:word" xmlns:w="http://schemas.openxmlformats.org/wordprocessingml/2006/main" xmlns:w14="http://schemas.microsoft.com/office/word/2010/wordml" xmlns:w15="http://schemas.microsoft.com/office/word/2012/wordml" xmlns:w16cex="http://schemas.microsoft.com/office/word/2018/wordml/cex" xmlns:w16cid="http://schemas.microsoft.com/office/word/2016/wordml/cid" xmlns:w16="http://schemas.microsoft.com/office/word/2018/wordml" xmlns:w16du="http://schemas.microsoft.com/office/word/2023/wordml/word16du" xmlns:w16sdtdh="http://schemas.microsoft.com/office/word/2020/wordml/sdtdatahash" xmlns:w16se="http://schemas.microsoft.com/office/word/2015/wordml/symex" xmlns:wpg="http://schemas.microsoft.com/office/word/2010/wordprocessingGroup" xmlns:wpi="http://schemas.microsoft.com/office/word/2010/wordprocessingInk" xmlns:wne="http://schemas.microsoft.com/office/word/2006/wordml" xmlns:wps="http://schemas.microsoft.com/office/word/2010/wordprocessingShape" mc:Ignorable="w14 w15 w16se w16cid w16 w16cex w16sdtdh w16du wp14">
   <w:endnote w:type="separator" w:id="-1">
     <w:p>
       <w:r>
@@ -5354,7 +5305,7 @@
 </file>
 
 <file path=word/footer1.xml><?xml version="1.0" encoding="utf-8"?>
-<w:ftr xmlns:wpc="http://schemas.microsoft.com/office/word/2010/wordprocessingCanvas" xmlns:cx="http://schemas.microsoft.com/office/drawing/2014/chartex" xmlns:cx1="http://schemas.microsoft.com/office/drawing/2015/9/8/chartex" xmlns:cx2="http://schemas.microsoft.com/office/drawing/2015/10/21/chartex" xmlns:cx3="http://schemas.microsoft.com/office/drawing/2016/5/9/chartex" xmlns:cx4="http://schemas.microsoft.com/office/drawing/2016/5/10/chartex" xmlns:cx5="http://schemas.microsoft.com/office/drawing/2016/5/11/chartex" xmlns:cx6="http://schemas.microsoft.com/office/drawing/2016/5/12/chartex" xmlns:cx7="http://schemas.microsoft.com/office/drawing/2016/5/13/chartex" xmlns:cx8="http://schemas.microsoft.com/office/drawing/2016/5/14/chartex" xmlns:mc="http://schemas.openxmlformats.org/markup-compatibility/2006" xmlns:aink="http://schemas.microsoft.com/office/drawing/2016/ink" xmlns:am3d="http://schemas.microsoft.com/office/drawing/2017/model3d" xmlns:o="urn:schemas-microsoft-com:office:office" xmlns:oel="http://schemas.microsoft.com/office/2019/extlst" xmlns:r="http://schemas.openxmlformats.org/officeDocument/2006/relationships" xmlns:m="http://schemas.openxmlformats.org/officeDocument/2006/math" xmlns:v="urn:schemas-microsoft-com:vml" xmlns:wp14="http://schemas.microsoft.com/office/word/2010/wordprocessingDrawing" xmlns:wp="http://schemas.openxmlformats.org/drawingml/2006/wordprocessingDrawing" xmlns:w10="urn:schemas-microsoft-com:office:word" xmlns:w="http://schemas.openxmlformats.org/wordprocessingml/2006/main" xmlns:w14="http://schemas.microsoft.com/office/word/2010/wordml" xmlns:w15="http://schemas.microsoft.com/office/word/2012/wordml" xmlns:w16cex="http://schemas.microsoft.com/office/word/2018/wordml/cex" xmlns:w16cid="http://schemas.microsoft.com/office/word/2016/wordml/cid" xmlns:w16="http://schemas.microsoft.com/office/word/2018/wordml" xmlns:w16sdtdh="http://schemas.microsoft.com/office/word/2020/wordml/sdtdatahash" xmlns:w16se="http://schemas.microsoft.com/office/word/2015/wordml/symex" xmlns:wpg="http://schemas.microsoft.com/office/word/2010/wordprocessingGroup" xmlns:wpi="http://schemas.microsoft.com/office/word/2010/wordprocessingInk" xmlns:wne="http://schemas.microsoft.com/office/word/2006/wordml" xmlns:wps="http://schemas.microsoft.com/office/word/2010/wordprocessingShape" mc:Ignorable="w14 w15 w16se w16cid w16 w16cex w16sdtdh wp14">
+<w:ftr xmlns:wpc="http://schemas.microsoft.com/office/word/2010/wordprocessingCanvas" xmlns:cx="http://schemas.microsoft.com/office/drawing/2014/chartex" xmlns:cx1="http://schemas.microsoft.com/office/drawing/2015/9/8/chartex" xmlns:cx2="http://schemas.microsoft.com/office/drawing/2015/10/21/chartex" xmlns:cx3="http://schemas.microsoft.com/office/drawing/2016/5/9/chartex" xmlns:cx4="http://schemas.microsoft.com/office/drawing/2016/5/10/chartex" xmlns:cx5="http://schemas.microsoft.com/office/drawing/2016/5/11/chartex" xmlns:cx6="http://schemas.microsoft.com/office/drawing/2016/5/12/chartex" xmlns:cx7="http://schemas.microsoft.com/office/drawing/2016/5/13/chartex" xmlns:cx8="http://schemas.microsoft.com/office/drawing/2016/5/14/chartex" xmlns:mc="http://schemas.openxmlformats.org/markup-compatibility/2006" xmlns:aink="http://schemas.microsoft.com/office/drawing/2016/ink" xmlns:am3d="http://schemas.microsoft.com/office/drawing/2017/model3d" xmlns:o="urn:schemas-microsoft-com:office:office" xmlns:oel="http://schemas.microsoft.com/office/2019/extlst" xmlns:r="http://schemas.openxmlformats.org/officeDocument/2006/relationships" xmlns:m="http://schemas.openxmlformats.org/officeDocument/2006/math" xmlns:v="urn:schemas-microsoft-com:vml" xmlns:wp14="http://schemas.microsoft.com/office/word/2010/wordprocessingDrawing" xmlns:wp="http://schemas.openxmlformats.org/drawingml/2006/wordprocessingDrawing" xmlns:w10="urn:schemas-microsoft-com:office:word" xmlns:w="http://schemas.openxmlformats.org/wordprocessingml/2006/main" xmlns:w14="http://schemas.microsoft.com/office/word/2010/wordml" xmlns:w15="http://schemas.microsoft.com/office/word/2012/wordml" xmlns:w16cex="http://schemas.microsoft.com/office/word/2018/wordml/cex" xmlns:w16cid="http://schemas.microsoft.com/office/word/2016/wordml/cid" xmlns:w16="http://schemas.microsoft.com/office/word/2018/wordml" xmlns:w16du="http://schemas.microsoft.com/office/word/2023/wordml/word16du" xmlns:w16sdtdh="http://schemas.microsoft.com/office/word/2020/wordml/sdtdatahash" xmlns:w16se="http://schemas.microsoft.com/office/word/2015/wordml/symex" xmlns:wpg="http://schemas.microsoft.com/office/word/2010/wordprocessingGroup" xmlns:wpi="http://schemas.microsoft.com/office/word/2010/wordprocessingInk" xmlns:wne="http://schemas.microsoft.com/office/word/2006/wordml" xmlns:wps="http://schemas.microsoft.com/office/word/2010/wordprocessingShape" mc:Ignorable="w14 w15 w16se w16cid w16 w16cex w16sdtdh w16du wp14">
   <w:p>
     <w:pPr>
       <w:pStyle w:val="Footer"/>
@@ -5365,7 +5316,7 @@
 </file>
 
 <file path=word/footer2.xml><?xml version="1.0" encoding="utf-8"?>
-<w:ftr xmlns:wpc="http://schemas.microsoft.com/office/word/2010/wordprocessingCanvas" xmlns:cx="http://schemas.microsoft.com/office/drawing/2014/chartex" xmlns:cx1="http://schemas.microsoft.com/office/drawing/2015/9/8/chartex" xmlns:cx2="http://schemas.microsoft.com/office/drawing/2015/10/21/chartex" xmlns:cx3="http://schemas.microsoft.com/office/drawing/2016/5/9/chartex" xmlns:cx4="http://schemas.microsoft.com/office/drawing/2016/5/10/chartex" xmlns:cx5="http://schemas.microsoft.com/office/drawing/2016/5/11/chartex" xmlns:cx6="http://schemas.microsoft.com/office/drawing/2016/5/12/chartex" xmlns:cx7="http://schemas.microsoft.com/office/drawing/2016/5/13/chartex" xmlns:cx8="http://schemas.microsoft.com/office/drawing/2016/5/14/chartex" xmlns:mc="http://schemas.openxmlformats.org/markup-compatibility/2006" xmlns:aink="http://schemas.microsoft.com/office/drawing/2016/ink" xmlns:am3d="http://schemas.microsoft.com/office/drawing/2017/model3d" xmlns:o="urn:schemas-microsoft-com:office:office" xmlns:oel="http://schemas.microsoft.com/office/2019/extlst" xmlns:r="http://schemas.openxmlformats.org/officeDocument/2006/relationships" xmlns:m="http://schemas.openxmlformats.org/officeDocument/2006/math" xmlns:v="urn:schemas-microsoft-com:vml" xmlns:wp14="http://schemas.microsoft.com/office/word/2010/wordprocessingDrawing" xmlns:wp="http://schemas.openxmlformats.org/drawingml/2006/wordprocessingDrawing" xmlns:w10="urn:schemas-microsoft-com:office:word" xmlns:w="http://schemas.openxmlformats.org/wordprocessingml/2006/main" xmlns:w14="http://schemas.microsoft.com/office/word/2010/wordml" xmlns:w15="http://schemas.microsoft.com/office/word/2012/wordml" xmlns:w16cex="http://schemas.microsoft.com/office/word/2018/wordml/cex" xmlns:w16cid="http://schemas.microsoft.com/office/word/2016/wordml/cid" xmlns:w16="http://schemas.microsoft.com/office/word/2018/wordml" xmlns:w16sdtdh="http://schemas.microsoft.com/office/word/2020/wordml/sdtdatahash" xmlns:w16se="http://schemas.microsoft.com/office/word/2015/wordml/symex" xmlns:wpg="http://schemas.microsoft.com/office/word/2010/wordprocessingGroup" xmlns:wpi="http://schemas.microsoft.com/office/word/2010/wordprocessingInk" xmlns:wne="http://schemas.microsoft.com/office/word/2006/wordml" xmlns:wps="http://schemas.microsoft.com/office/word/2010/wordprocessingShape" mc:Ignorable="w14 w15 w16se w16cid w16 w16cex w16sdtdh wp14">
+<w:ftr xmlns:wpc="http://schemas.microsoft.com/office/word/2010/wordprocessingCanvas" xmlns:cx="http://schemas.microsoft.com/office/drawing/2014/chartex" xmlns:cx1="http://schemas.microsoft.com/office/drawing/2015/9/8/chartex" xmlns:cx2="http://schemas.microsoft.com/office/drawing/2015/10/21/chartex" xmlns:cx3="http://schemas.microsoft.com/office/drawing/2016/5/9/chartex" xmlns:cx4="http://schemas.microsoft.com/office/drawing/2016/5/10/chartex" xmlns:cx5="http://schemas.microsoft.com/office/drawing/2016/5/11/chartex" xmlns:cx6="http://schemas.microsoft.com/office/drawing/2016/5/12/chartex" xmlns:cx7="http://schemas.microsoft.com/office/drawing/2016/5/13/chartex" xmlns:cx8="http://schemas.microsoft.com/office/drawing/2016/5/14/chartex" xmlns:mc="http://schemas.openxmlformats.org/markup-compatibility/2006" xmlns:aink="http://schemas.microsoft.com/office/drawing/2016/ink" xmlns:am3d="http://schemas.microsoft.com/office/drawing/2017/model3d" xmlns:o="urn:schemas-microsoft-com:office:office" xmlns:oel="http://schemas.microsoft.com/office/2019/extlst" xmlns:r="http://schemas.openxmlformats.org/officeDocument/2006/relationships" xmlns:m="http://schemas.openxmlformats.org/officeDocument/2006/math" xmlns:v="urn:schemas-microsoft-com:vml" xmlns:wp14="http://schemas.microsoft.com/office/word/2010/wordprocessingDrawing" xmlns:wp="http://schemas.openxmlformats.org/drawingml/2006/wordprocessingDrawing" xmlns:w10="urn:schemas-microsoft-com:office:word" xmlns:w="http://schemas.openxmlformats.org/wordprocessingml/2006/main" xmlns:w14="http://schemas.microsoft.com/office/word/2010/wordml" xmlns:w15="http://schemas.microsoft.com/office/word/2012/wordml" xmlns:w16cex="http://schemas.microsoft.com/office/word/2018/wordml/cex" xmlns:w16cid="http://schemas.microsoft.com/office/word/2016/wordml/cid" xmlns:w16="http://schemas.microsoft.com/office/word/2018/wordml" xmlns:w16du="http://schemas.microsoft.com/office/word/2023/wordml/word16du" xmlns:w16sdtdh="http://schemas.microsoft.com/office/word/2020/wordml/sdtdatahash" xmlns:w16se="http://schemas.microsoft.com/office/word/2015/wordml/symex" xmlns:wpg="http://schemas.microsoft.com/office/word/2010/wordprocessingGroup" xmlns:wpi="http://schemas.microsoft.com/office/word/2010/wordprocessingInk" xmlns:wne="http://schemas.microsoft.com/office/word/2006/wordml" xmlns:wps="http://schemas.microsoft.com/office/word/2010/wordprocessingShape" mc:Ignorable="w14 w15 w16se w16cid w16 w16cex w16sdtdh w16du wp14">
   <w:p>
     <w:pPr>
       <w:pStyle w:val="Footer"/>
@@ -5601,7 +5552,7 @@
 </file>
 
 <file path=word/footnotes.xml><?xml version="1.0" encoding="utf-8"?>
-<w:footnotes xmlns:wpc="http://schemas.microsoft.com/office/word/2010/wordprocessingCanvas" xmlns:cx="http://schemas.microsoft.com/office/drawing/2014/chartex" xmlns:cx1="http://schemas.microsoft.com/office/drawing/2015/9/8/chartex" xmlns:cx2="http://schemas.microsoft.com/office/drawing/2015/10/21/chartex" xmlns:cx3="http://schemas.microsoft.com/office/drawing/2016/5/9/chartex" xmlns:cx4="http://schemas.microsoft.com/office/drawing/2016/5/10/chartex" xmlns:cx5="http://schemas.microsoft.com/office/drawing/2016/5/11/chartex" xmlns:cx6="http://schemas.microsoft.com/office/drawing/2016/5/12/chartex" xmlns:cx7="http://schemas.microsoft.com/office/drawing/2016/5/13/chartex" xmlns:cx8="http://schemas.microsoft.com/office/drawing/2016/5/14/chartex" xmlns:mc="http://schemas.openxmlformats.org/markup-compatibility/2006" xmlns:aink="http://schemas.microsoft.com/office/drawing/2016/ink" xmlns:am3d="http://schemas.microsoft.com/office/drawing/2017/model3d" xmlns:o="urn:schemas-microsoft-com:office:office" xmlns:oel="http://schemas.microsoft.com/office/2019/extlst" xmlns:r="http://schemas.openxmlformats.org/officeDocument/2006/relationships" xmlns:m="http://schemas.openxmlformats.org/officeDocument/2006/math" xmlns:v="urn:schemas-microsoft-com:vml" xmlns:wp14="http://schemas.microsoft.com/office/word/2010/wordprocessingDrawing" xmlns:wp="http://schemas.openxmlformats.org/drawingml/2006/wordprocessingDrawing" xmlns:w10="urn:schemas-microsoft-com:office:word" xmlns:w="http://schemas.openxmlformats.org/wordprocessingml/2006/main" xmlns:w14="http://schemas.microsoft.com/office/word/2010/wordml" xmlns:w15="http://schemas.microsoft.com/office/word/2012/wordml" xmlns:w16cex="http://schemas.microsoft.com/office/word/2018/wordml/cex" xmlns:w16cid="http://schemas.microsoft.com/office/word/2016/wordml/cid" xmlns:w16="http://schemas.microsoft.com/office/word/2018/wordml" xmlns:w16sdtdh="http://schemas.microsoft.com/office/word/2020/wordml/sdtdatahash" xmlns:w16se="http://schemas.microsoft.com/office/word/2015/wordml/symex" xmlns:wpg="http://schemas.microsoft.com/office/word/2010/wordprocessingGroup" xmlns:wpi="http://schemas.microsoft.com/office/word/2010/wordprocessingInk" xmlns:wne="http://schemas.microsoft.com/office/word/2006/wordml" xmlns:wps="http://schemas.microsoft.com/office/word/2010/wordprocessingShape" mc:Ignorable="w14 w15 w16se w16cid w16 w16cex w16sdtdh wp14">
+<w:footnotes xmlns:wpc="http://schemas.microsoft.com/office/word/2010/wordprocessingCanvas" xmlns:cx="http://schemas.microsoft.com/office/drawing/2014/chartex" xmlns:cx1="http://schemas.microsoft.com/office/drawing/2015/9/8/chartex" xmlns:cx2="http://schemas.microsoft.com/office/drawing/2015/10/21/chartex" xmlns:cx3="http://schemas.microsoft.com/office/drawing/2016/5/9/chartex" xmlns:cx4="http://schemas.microsoft.com/office/drawing/2016/5/10/chartex" xmlns:cx5="http://schemas.microsoft.com/office/drawing/2016/5/11/chartex" xmlns:cx6="http://schemas.microsoft.com/office/drawing/2016/5/12/chartex" xmlns:cx7="http://schemas.microsoft.com/office/drawing/2016/5/13/chartex" xmlns:cx8="http://schemas.microsoft.com/office/drawing/2016/5/14/chartex" xmlns:mc="http://schemas.openxmlformats.org/markup-compatibility/2006" xmlns:aink="http://schemas.microsoft.com/office/drawing/2016/ink" xmlns:am3d="http://schemas.microsoft.com/office/drawing/2017/model3d" xmlns:o="urn:schemas-microsoft-com:office:office" xmlns:oel="http://schemas.microsoft.com/office/2019/extlst" xmlns:r="http://schemas.openxmlformats.org/officeDocument/2006/relationships" xmlns:m="http://schemas.openxmlformats.org/officeDocument/2006/math" xmlns:v="urn:schemas-microsoft-com:vml" xmlns:wp14="http://schemas.microsoft.com/office/word/2010/wordprocessingDrawing" xmlns:wp="http://schemas.openxmlformats.org/drawingml/2006/wordprocessingDrawing" xmlns:w10="urn:schemas-microsoft-com:office:word" xmlns:w="http://schemas.openxmlformats.org/wordprocessingml/2006/main" xmlns:w14="http://schemas.microsoft.com/office/word/2010/wordml" xmlns:w15="http://schemas.microsoft.com/office/word/2012/wordml" xmlns:w16cex="http://schemas.microsoft.com/office/word/2018/wordml/cex" xmlns:w16cid="http://schemas.microsoft.com/office/word/2016/wordml/cid" xmlns:w16="http://schemas.microsoft.com/office/word/2018/wordml" xmlns:w16du="http://schemas.microsoft.com/office/word/2023/wordml/word16du" xmlns:w16sdtdh="http://schemas.microsoft.com/office/word/2020/wordml/sdtdatahash" xmlns:w16se="http://schemas.microsoft.com/office/word/2015/wordml/symex" xmlns:wpg="http://schemas.microsoft.com/office/word/2010/wordprocessingGroup" xmlns:wpi="http://schemas.microsoft.com/office/word/2010/wordprocessingInk" xmlns:wne="http://schemas.microsoft.com/office/word/2006/wordml" xmlns:wps="http://schemas.microsoft.com/office/word/2010/wordprocessingShape" mc:Ignorable="w14 w15 w16se w16cid w16 w16cex w16sdtdh w16du wp14">
   <w:footnote w:type="separator" w:id="-1">
     <w:p>
       <w:r>
@@ -5620,7 +5571,7 @@
 </file>
 
 <file path=word/header1.xml><?xml version="1.0" encoding="utf-8"?>
-<w:hdr xmlns:wpc="http://schemas.microsoft.com/office/word/2010/wordprocessingCanvas" xmlns:cx="http://schemas.microsoft.com/office/drawing/2014/chartex" xmlns:cx1="http://schemas.microsoft.com/office/drawing/2015/9/8/chartex" xmlns:cx2="http://schemas.microsoft.com/office/drawing/2015/10/21/chartex" xmlns:cx3="http://schemas.microsoft.com/office/drawing/2016/5/9/chartex" xmlns:cx4="http://schemas.microsoft.com/office/drawing/2016/5/10/chartex" xmlns:cx5="http://schemas.microsoft.com/office/drawing/2016/5/11/chartex" xmlns:cx6="http://schemas.microsoft.com/office/drawing/2016/5/12/chartex" xmlns:cx7="http://schemas.microsoft.com/office/drawing/2016/5/13/chartex" xmlns:cx8="http://schemas.microsoft.com/office/drawing/2016/5/14/chartex" xmlns:mc="http://schemas.openxmlformats.org/markup-compatibility/2006" xmlns:aink="http://schemas.microsoft.com/office/drawing/2016/ink" xmlns:am3d="http://schemas.microsoft.com/office/drawing/2017/model3d" xmlns:o="urn:schemas-microsoft-com:office:office" xmlns:oel="http://schemas.microsoft.com/office/2019/extlst" xmlns:r="http://schemas.openxmlformats.org/officeDocument/2006/relationships" xmlns:m="http://schemas.openxmlformats.org/officeDocument/2006/math" xmlns:v="urn:schemas-microsoft-com:vml" xmlns:wp14="http://schemas.microsoft.com/office/word/2010/wordprocessingDrawing" xmlns:wp="http://schemas.openxmlformats.org/drawingml/2006/wordprocessingDrawing" xmlns:w10="urn:schemas-microsoft-com:office:word" xmlns:w="http://schemas.openxmlformats.org/wordprocessingml/2006/main" xmlns:w14="http://schemas.microsoft.com/office/word/2010/wordml" xmlns:w15="http://schemas.microsoft.com/office/word/2012/wordml" xmlns:w16cex="http://schemas.microsoft.com/office/word/2018/wordml/cex" xmlns:w16cid="http://schemas.microsoft.com/office/word/2016/wordml/cid" xmlns:w16="http://schemas.microsoft.com/office/word/2018/wordml" xmlns:w16sdtdh="http://schemas.microsoft.com/office/word/2020/wordml/sdtdatahash" xmlns:w16se="http://schemas.microsoft.com/office/word/2015/wordml/symex" xmlns:wpg="http://schemas.microsoft.com/office/word/2010/wordprocessingGroup" xmlns:wpi="http://schemas.microsoft.com/office/word/2010/wordprocessingInk" xmlns:wne="http://schemas.microsoft.com/office/word/2006/wordml" xmlns:wps="http://schemas.microsoft.com/office/word/2010/wordprocessingShape" mc:Ignorable="w14 w15 w16se w16cid w16 w16cex w16sdtdh wp14">
+<w:hdr xmlns:wpc="http://schemas.microsoft.com/office/word/2010/wordprocessingCanvas" xmlns:cx="http://schemas.microsoft.com/office/drawing/2014/chartex" xmlns:cx1="http://schemas.microsoft.com/office/drawing/2015/9/8/chartex" xmlns:cx2="http://schemas.microsoft.com/office/drawing/2015/10/21/chartex" xmlns:cx3="http://schemas.microsoft.com/office/drawing/2016/5/9/chartex" xmlns:cx4="http://schemas.microsoft.com/office/drawing/2016/5/10/chartex" xmlns:cx5="http://schemas.microsoft.com/office/drawing/2016/5/11/chartex" xmlns:cx6="http://schemas.microsoft.com/office/drawing/2016/5/12/chartex" xmlns:cx7="http://schemas.microsoft.com/office/drawing/2016/5/13/chartex" xmlns:cx8="http://schemas.microsoft.com/office/drawing/2016/5/14/chartex" xmlns:mc="http://schemas.openxmlformats.org/markup-compatibility/2006" xmlns:aink="http://schemas.microsoft.com/office/drawing/2016/ink" xmlns:am3d="http://schemas.microsoft.com/office/drawing/2017/model3d" xmlns:o="urn:schemas-microsoft-com:office:office" xmlns:oel="http://schemas.microsoft.com/office/2019/extlst" xmlns:r="http://schemas.openxmlformats.org/officeDocument/2006/relationships" xmlns:m="http://schemas.openxmlformats.org/officeDocument/2006/math" xmlns:v="urn:schemas-microsoft-com:vml" xmlns:wp14="http://schemas.microsoft.com/office/word/2010/wordprocessingDrawing" xmlns:wp="http://schemas.openxmlformats.org/drawingml/2006/wordprocessingDrawing" xmlns:w10="urn:schemas-microsoft-com:office:word" xmlns:w="http://schemas.openxmlformats.org/wordprocessingml/2006/main" xmlns:w14="http://schemas.microsoft.com/office/word/2010/wordml" xmlns:w15="http://schemas.microsoft.com/office/word/2012/wordml" xmlns:w16cex="http://schemas.microsoft.com/office/word/2018/wordml/cex" xmlns:w16cid="http://schemas.microsoft.com/office/word/2016/wordml/cid" xmlns:w16="http://schemas.microsoft.com/office/word/2018/wordml" xmlns:w16du="http://schemas.microsoft.com/office/word/2023/wordml/word16du" xmlns:w16sdtdh="http://schemas.microsoft.com/office/word/2020/wordml/sdtdatahash" xmlns:w16se="http://schemas.microsoft.com/office/word/2015/wordml/symex" xmlns:wpg="http://schemas.microsoft.com/office/word/2010/wordprocessingGroup" xmlns:wpi="http://schemas.microsoft.com/office/word/2010/wordprocessingInk" xmlns:wne="http://schemas.microsoft.com/office/word/2006/wordml" xmlns:wps="http://schemas.microsoft.com/office/word/2010/wordprocessingShape" mc:Ignorable="w14 w15 w16se w16cid w16 w16cex w16sdtdh w16du wp14">
   <w:p>
     <w:pPr>
       <w:pBdr>
@@ -5710,7 +5661,7 @@
 </file>
 
 <file path=word/numbering.xml><?xml version="1.0" encoding="utf-8"?>
-<w:numbering xmlns:wpc="http://schemas.microsoft.com/office/word/2010/wordprocessingCanvas" xmlns:cx="http://schemas.microsoft.com/office/drawing/2014/chartex" xmlns:cx1="http://schemas.microsoft.com/office/drawing/2015/9/8/chartex" xmlns:cx2="http://schemas.microsoft.com/office/drawing/2015/10/21/chartex" xmlns:cx3="http://schemas.microsoft.com/office/drawing/2016/5/9/chartex" xmlns:cx4="http://schemas.microsoft.com/office/drawing/2016/5/10/chartex" xmlns:cx5="http://schemas.microsoft.com/office/drawing/2016/5/11/chartex" xmlns:cx6="http://schemas.microsoft.com/office/drawing/2016/5/12/chartex" xmlns:cx7="http://schemas.microsoft.com/office/drawing/2016/5/13/chartex" xmlns:cx8="http://schemas.microsoft.com/office/drawing/2016/5/14/chartex" xmlns:mc="http://schemas.openxmlformats.org/markup-compatibility/2006" xmlns:aink="http://schemas.microsoft.com/office/drawing/2016/ink" xmlns:am3d="http://schemas.microsoft.com/office/drawing/2017/model3d" xmlns:o="urn:schemas-microsoft-com:office:office" xmlns:oel="http://schemas.microsoft.com/office/2019/extlst" xmlns:r="http://schemas.openxmlformats.org/officeDocument/2006/relationships" xmlns:m="http://schemas.openxmlformats.org/officeDocument/2006/math" xmlns:v="urn:schemas-microsoft-com:vml" xmlns:wp14="http://schemas.microsoft.com/office/word/2010/wordprocessingDrawing" xmlns:wp="http://schemas.openxmlformats.org/drawingml/2006/wordprocessingDrawing" xmlns:w10="urn:schemas-microsoft-com:office:word" xmlns:w="http://schemas.openxmlformats.org/wordprocessingml/2006/main" xmlns:w14="http://schemas.microsoft.com/office/word/2010/wordml" xmlns:w15="http://schemas.microsoft.com/office/word/2012/wordml" xmlns:w16cex="http://schemas.microsoft.com/office/word/2018/wordml/cex" xmlns:w16cid="http://schemas.microsoft.com/office/word/2016/wordml/cid" xmlns:w16="http://schemas.microsoft.com/office/word/2018/wordml" xmlns:w16sdtdh="http://schemas.microsoft.com/office/word/2020/wordml/sdtdatahash" xmlns:w16se="http://schemas.microsoft.com/office/word/2015/wordml/symex" xmlns:wpg="http://schemas.microsoft.com/office/word/2010/wordprocessingGroup" xmlns:wpi="http://schemas.microsoft.com/office/word/2010/wordprocessingInk" xmlns:wne="http://schemas.microsoft.com/office/word/2006/wordml" xmlns:wps="http://schemas.microsoft.com/office/word/2010/wordprocessingShape" mc:Ignorable="w14 w15 w16se w16cid w16 w16cex w16sdtdh wp14">
+<w:numbering xmlns:wpc="http://schemas.microsoft.com/office/word/2010/wordprocessingCanvas" xmlns:cx="http://schemas.microsoft.com/office/drawing/2014/chartex" xmlns:cx1="http://schemas.microsoft.com/office/drawing/2015/9/8/chartex" xmlns:cx2="http://schemas.microsoft.com/office/drawing/2015/10/21/chartex" xmlns:cx3="http://schemas.microsoft.com/office/drawing/2016/5/9/chartex" xmlns:cx4="http://schemas.microsoft.com/office/drawing/2016/5/10/chartex" xmlns:cx5="http://schemas.microsoft.com/office/drawing/2016/5/11/chartex" xmlns:cx6="http://schemas.microsoft.com/office/drawing/2016/5/12/chartex" xmlns:cx7="http://schemas.microsoft.com/office/drawing/2016/5/13/chartex" xmlns:cx8="http://schemas.microsoft.com/office/drawing/2016/5/14/chartex" xmlns:mc="http://schemas.openxmlformats.org/markup-compatibility/2006" xmlns:aink="http://schemas.microsoft.com/office/drawing/2016/ink" xmlns:am3d="http://schemas.microsoft.com/office/drawing/2017/model3d" xmlns:o="urn:schemas-microsoft-com:office:office" xmlns:oel="http://schemas.microsoft.com/office/2019/extlst" xmlns:r="http://schemas.openxmlformats.org/officeDocument/2006/relationships" xmlns:m="http://schemas.openxmlformats.org/officeDocument/2006/math" xmlns:v="urn:schemas-microsoft-com:vml" xmlns:wp14="http://schemas.microsoft.com/office/word/2010/wordprocessingDrawing" xmlns:wp="http://schemas.openxmlformats.org/drawingml/2006/wordprocessingDrawing" xmlns:w10="urn:schemas-microsoft-com:office:word" xmlns:w="http://schemas.openxmlformats.org/wordprocessingml/2006/main" xmlns:w14="http://schemas.microsoft.com/office/word/2010/wordml" xmlns:w15="http://schemas.microsoft.com/office/word/2012/wordml" xmlns:w16cex="http://schemas.microsoft.com/office/word/2018/wordml/cex" xmlns:w16cid="http://schemas.microsoft.com/office/word/2016/wordml/cid" xmlns:w16="http://schemas.microsoft.com/office/word/2018/wordml" xmlns:w16du="http://schemas.microsoft.com/office/word/2023/wordml/word16du" xmlns:w16sdtdh="http://schemas.microsoft.com/office/word/2020/wordml/sdtdatahash" xmlns:w16se="http://schemas.microsoft.com/office/word/2015/wordml/symex" xmlns:wpg="http://schemas.microsoft.com/office/word/2010/wordprocessingGroup" xmlns:wpi="http://schemas.microsoft.com/office/word/2010/wordprocessingInk" xmlns:wne="http://schemas.microsoft.com/office/word/2006/wordml" xmlns:wps="http://schemas.microsoft.com/office/word/2010/wordprocessingShape" mc:Ignorable="w14 w15 w16se w16cid w16 w16cex w16sdtdh w16du wp14">
   <w:abstractNum w:abstractNumId="0" w15:restartNumberingAfterBreak="0">
     <w:nsid w:val="00000003"/>
     <w:multiLevelType w:val="multilevel"/>
@@ -8449,7 +8400,7 @@
 </file>
 
 <file path=word/styles.xml><?xml version="1.0" encoding="utf-8"?>
-<w:styles xmlns:mc="http://schemas.openxmlformats.org/markup-compatibility/2006" xmlns:r="http://schemas.openxmlformats.org/officeDocument/2006/relationships" xmlns:w="http://schemas.openxmlformats.org/wordprocessingml/2006/main" xmlns:w14="http://schemas.microsoft.com/office/word/2010/wordml" xmlns:w15="http://schemas.microsoft.com/office/word/2012/wordml" xmlns:w16cex="http://schemas.microsoft.com/office/word/2018/wordml/cex" xmlns:w16cid="http://schemas.microsoft.com/office/word/2016/wordml/cid" xmlns:w16="http://schemas.microsoft.com/office/word/2018/wordml" xmlns:w16sdtdh="http://schemas.microsoft.com/office/word/2020/wordml/sdtdatahash" xmlns:w16se="http://schemas.microsoft.com/office/word/2015/wordml/symex" mc:Ignorable="w14 w15 w16se w16cid w16 w16cex w16sdtdh">
+<w:styles xmlns:mc="http://schemas.openxmlformats.org/markup-compatibility/2006" xmlns:r="http://schemas.openxmlformats.org/officeDocument/2006/relationships" xmlns:w="http://schemas.openxmlformats.org/wordprocessingml/2006/main" xmlns:w14="http://schemas.microsoft.com/office/word/2010/wordml" xmlns:w15="http://schemas.microsoft.com/office/word/2012/wordml" xmlns:w16cex="http://schemas.microsoft.com/office/word/2018/wordml/cex" xmlns:w16cid="http://schemas.microsoft.com/office/word/2016/wordml/cid" xmlns:w16="http://schemas.microsoft.com/office/word/2018/wordml" xmlns:w16du="http://schemas.microsoft.com/office/word/2023/wordml/word16du" xmlns:w16sdtdh="http://schemas.microsoft.com/office/word/2020/wordml/sdtdatahash" xmlns:w16se="http://schemas.microsoft.com/office/word/2015/wordml/symex" mc:Ignorable="w14 w15 w16se w16cid w16 w16cex w16sdtdh w16du">
   <w:docDefaults>
     <w:rPrDefault>
       <w:rPr>

</xml_diff>